<commit_message>
Lots of changes with working on methods and results for Ch 4
</commit_message>
<xml_diff>
--- a/DEBkiss results/Progress Update Notes 11-28-22.docx
+++ b/DEBkiss results/Progress Update Notes 11-28-22.docx
@@ -1,6 +1,6 @@
 
 <file path=word/document.xml><?xml version="1.0" encoding="utf-8"?>
-<w:document xmlns:wpc="http://schemas.microsoft.com/office/word/2010/wordprocessingCanvas" xmlns:cx="http://schemas.microsoft.com/office/drawing/2014/chartex" xmlns:cx1="http://schemas.microsoft.com/office/drawing/2015/9/8/chartex" xmlns:cx2="http://schemas.microsoft.com/office/drawing/2015/10/21/chartex" xmlns:cx3="http://schemas.microsoft.com/office/drawing/2016/5/9/chartex" xmlns:cx4="http://schemas.microsoft.com/office/drawing/2016/5/10/chartex" xmlns:cx5="http://schemas.microsoft.com/office/drawing/2016/5/11/chartex" xmlns:cx6="http://schemas.microsoft.com/office/drawing/2016/5/12/chartex" xmlns:cx7="http://schemas.microsoft.com/office/drawing/2016/5/13/chartex" xmlns:cx8="http://schemas.microsoft.com/office/drawing/2016/5/14/chartex" xmlns:mc="http://schemas.openxmlformats.org/markup-compatibility/2006" xmlns:aink="http://schemas.microsoft.com/office/drawing/2016/ink" xmlns:am3d="http://schemas.microsoft.com/office/drawing/2017/model3d" xmlns:o="urn:schemas-microsoft-com:office:office" xmlns:r="http://schemas.openxmlformats.org/officeDocument/2006/relationships" xmlns:m="http://schemas.openxmlformats.org/officeDocument/2006/math" xmlns:v="urn:schemas-microsoft-com:vml" xmlns:wp14="http://schemas.microsoft.com/office/word/2010/wordprocessingDrawing" xmlns:wp="http://schemas.openxmlformats.org/drawingml/2006/wordprocessingDrawing" xmlns:w10="urn:schemas-microsoft-com:office:word" xmlns:w="http://schemas.openxmlformats.org/wordprocessingml/2006/main" xmlns:w14="http://schemas.microsoft.com/office/word/2010/wordml" xmlns:w15="http://schemas.microsoft.com/office/word/2012/wordml" xmlns:w16cex="http://schemas.microsoft.com/office/word/2018/wordml/cex" xmlns:w16cid="http://schemas.microsoft.com/office/word/2016/wordml/cid" xmlns:w16="http://schemas.microsoft.com/office/word/2018/wordml" xmlns:w16sdtdh="http://schemas.microsoft.com/office/word/2020/wordml/sdtdatahash" xmlns:w16se="http://schemas.microsoft.com/office/word/2015/wordml/symex" xmlns:wpg="http://schemas.microsoft.com/office/word/2010/wordprocessingGroup" xmlns:wpi="http://schemas.microsoft.com/office/word/2010/wordprocessingInk" xmlns:wne="http://schemas.microsoft.com/office/word/2006/wordml" xmlns:wps="http://schemas.microsoft.com/office/word/2010/wordprocessingShape" mc:Ignorable="w14 w15 w16se w16cid w16 w16cex w16sdtdh wp14">
+<w:document xmlns:wpc="http://schemas.microsoft.com/office/word/2010/wordprocessingCanvas" xmlns:cx="http://schemas.microsoft.com/office/drawing/2014/chartex" xmlns:cx1="http://schemas.microsoft.com/office/drawing/2015/9/8/chartex" xmlns:cx2="http://schemas.microsoft.com/office/drawing/2015/10/21/chartex" xmlns:cx3="http://schemas.microsoft.com/office/drawing/2016/5/9/chartex" xmlns:cx4="http://schemas.microsoft.com/office/drawing/2016/5/10/chartex" xmlns:cx5="http://schemas.microsoft.com/office/drawing/2016/5/11/chartex" xmlns:cx6="http://schemas.microsoft.com/office/drawing/2016/5/12/chartex" xmlns:cx7="http://schemas.microsoft.com/office/drawing/2016/5/13/chartex" xmlns:cx8="http://schemas.microsoft.com/office/drawing/2016/5/14/chartex" xmlns:mc="http://schemas.openxmlformats.org/markup-compatibility/2006" xmlns:aink="http://schemas.microsoft.com/office/drawing/2016/ink" xmlns:am3d="http://schemas.microsoft.com/office/drawing/2017/model3d" xmlns:o="urn:schemas-microsoft-com:office:office" xmlns:oel="http://schemas.microsoft.com/office/2019/extlst" xmlns:r="http://schemas.openxmlformats.org/officeDocument/2006/relationships" xmlns:m="http://schemas.openxmlformats.org/officeDocument/2006/math" xmlns:v="urn:schemas-microsoft-com:vml" xmlns:wp14="http://schemas.microsoft.com/office/word/2010/wordprocessingDrawing" xmlns:wp="http://schemas.openxmlformats.org/drawingml/2006/wordprocessingDrawing" xmlns:w10="urn:schemas-microsoft-com:office:word" xmlns:w="http://schemas.openxmlformats.org/wordprocessingml/2006/main" xmlns:w14="http://schemas.microsoft.com/office/word/2010/wordml" xmlns:w15="http://schemas.microsoft.com/office/word/2012/wordml" xmlns:w16cex="http://schemas.microsoft.com/office/word/2018/wordml/cex" xmlns:w16cid="http://schemas.microsoft.com/office/word/2016/wordml/cid" xmlns:w16="http://schemas.microsoft.com/office/word/2018/wordml" xmlns:w16sdtdh="http://schemas.microsoft.com/office/word/2020/wordml/sdtdatahash" xmlns:w16se="http://schemas.microsoft.com/office/word/2015/wordml/symex" xmlns:wpg="http://schemas.microsoft.com/office/word/2010/wordprocessingGroup" xmlns:wpi="http://schemas.microsoft.com/office/word/2010/wordprocessingInk" xmlns:wne="http://schemas.microsoft.com/office/word/2006/wordml" xmlns:wps="http://schemas.microsoft.com/office/word/2010/wordprocessingShape" mc:Ignorable="w14 w15 w16se w16cid w16 w16cex w16sdtdh wp14">
   <w:body>
     <w:p>
       <w:pPr>
@@ -1699,19 +1699,19 @@
     <w:p>
       <w:pPr>
         <w:pStyle w:val="TS"/>
-      </w:pPr>
-    </w:p>
-    <w:p>
-      <w:pPr>
-        <w:pStyle w:val="TS"/>
-        <w:numPr>
-          <w:ilvl w:val="0"/>
-          <w:numId w:val="2"/>
-        </w:numPr>
-      </w:pPr>
-      <w:r>
-        <w:t xml:space="preserve"> </w:t>
-      </w:r>
+        <w:rPr>
+          <w:rFonts w:cs="Times New Roman"/>
+        </w:rPr>
+      </w:pPr>
+    </w:p>
+    <w:p>
+      <w:pPr>
+        <w:pStyle w:val="TS"/>
+        <w:ind w:left="720"/>
+        <w:rPr>
+          <w:rFonts w:cs="Times New Roman"/>
+        </w:rPr>
+      </w:pPr>
     </w:p>
     <w:sectPr>
       <w:pgSz w:w="12240" w:h="15840"/>
@@ -1724,7 +1724,7 @@
 </file>
 
 <file path=word/comments.xml><?xml version="1.0" encoding="utf-8"?>
-<w:comments xmlns:wpc="http://schemas.microsoft.com/office/word/2010/wordprocessingCanvas" xmlns:cx="http://schemas.microsoft.com/office/drawing/2014/chartex" xmlns:cx1="http://schemas.microsoft.com/office/drawing/2015/9/8/chartex" xmlns:cx2="http://schemas.microsoft.com/office/drawing/2015/10/21/chartex" xmlns:cx3="http://schemas.microsoft.com/office/drawing/2016/5/9/chartex" xmlns:cx4="http://schemas.microsoft.com/office/drawing/2016/5/10/chartex" xmlns:cx5="http://schemas.microsoft.com/office/drawing/2016/5/11/chartex" xmlns:cx6="http://schemas.microsoft.com/office/drawing/2016/5/12/chartex" xmlns:cx7="http://schemas.microsoft.com/office/drawing/2016/5/13/chartex" xmlns:cx8="http://schemas.microsoft.com/office/drawing/2016/5/14/chartex" xmlns:mc="http://schemas.openxmlformats.org/markup-compatibility/2006" xmlns:aink="http://schemas.microsoft.com/office/drawing/2016/ink" xmlns:am3d="http://schemas.microsoft.com/office/drawing/2017/model3d" xmlns:o="urn:schemas-microsoft-com:office:office" xmlns:r="http://schemas.openxmlformats.org/officeDocument/2006/relationships" xmlns:m="http://schemas.openxmlformats.org/officeDocument/2006/math" xmlns:v="urn:schemas-microsoft-com:vml" xmlns:wp14="http://schemas.microsoft.com/office/word/2010/wordprocessingDrawing" xmlns:wp="http://schemas.openxmlformats.org/drawingml/2006/wordprocessingDrawing" xmlns:w10="urn:schemas-microsoft-com:office:word" xmlns:w="http://schemas.openxmlformats.org/wordprocessingml/2006/main" xmlns:w14="http://schemas.microsoft.com/office/word/2010/wordml" xmlns:w15="http://schemas.microsoft.com/office/word/2012/wordml" xmlns:w16cex="http://schemas.microsoft.com/office/word/2018/wordml/cex" xmlns:w16cid="http://schemas.microsoft.com/office/word/2016/wordml/cid" xmlns:w16="http://schemas.microsoft.com/office/word/2018/wordml" xmlns:w16sdtdh="http://schemas.microsoft.com/office/word/2020/wordml/sdtdatahash" xmlns:w16se="http://schemas.microsoft.com/office/word/2015/wordml/symex" xmlns:wpg="http://schemas.microsoft.com/office/word/2010/wordprocessingGroup" xmlns:wpi="http://schemas.microsoft.com/office/word/2010/wordprocessingInk" xmlns:wne="http://schemas.microsoft.com/office/word/2006/wordml" xmlns:wps="http://schemas.microsoft.com/office/word/2010/wordprocessingShape" mc:Ignorable="w14 w15 w16se w16cid w16 w16cex w16sdtdh wp14">
+<w:comments xmlns:wpc="http://schemas.microsoft.com/office/word/2010/wordprocessingCanvas" xmlns:cx="http://schemas.microsoft.com/office/drawing/2014/chartex" xmlns:cx1="http://schemas.microsoft.com/office/drawing/2015/9/8/chartex" xmlns:cx2="http://schemas.microsoft.com/office/drawing/2015/10/21/chartex" xmlns:cx3="http://schemas.microsoft.com/office/drawing/2016/5/9/chartex" xmlns:cx4="http://schemas.microsoft.com/office/drawing/2016/5/10/chartex" xmlns:cx5="http://schemas.microsoft.com/office/drawing/2016/5/11/chartex" xmlns:cx6="http://schemas.microsoft.com/office/drawing/2016/5/12/chartex" xmlns:cx7="http://schemas.microsoft.com/office/drawing/2016/5/13/chartex" xmlns:cx8="http://schemas.microsoft.com/office/drawing/2016/5/14/chartex" xmlns:mc="http://schemas.openxmlformats.org/markup-compatibility/2006" xmlns:aink="http://schemas.microsoft.com/office/drawing/2016/ink" xmlns:am3d="http://schemas.microsoft.com/office/drawing/2017/model3d" xmlns:o="urn:schemas-microsoft-com:office:office" xmlns:oel="http://schemas.microsoft.com/office/2019/extlst" xmlns:r="http://schemas.openxmlformats.org/officeDocument/2006/relationships" xmlns:m="http://schemas.openxmlformats.org/officeDocument/2006/math" xmlns:v="urn:schemas-microsoft-com:vml" xmlns:wp14="http://schemas.microsoft.com/office/word/2010/wordprocessingDrawing" xmlns:wp="http://schemas.openxmlformats.org/drawingml/2006/wordprocessingDrawing" xmlns:w10="urn:schemas-microsoft-com:office:word" xmlns:w="http://schemas.openxmlformats.org/wordprocessingml/2006/main" xmlns:w14="http://schemas.microsoft.com/office/word/2010/wordml" xmlns:w15="http://schemas.microsoft.com/office/word/2012/wordml" xmlns:w16cex="http://schemas.microsoft.com/office/word/2018/wordml/cex" xmlns:w16cid="http://schemas.microsoft.com/office/word/2016/wordml/cid" xmlns:w16="http://schemas.microsoft.com/office/word/2018/wordml" xmlns:w16sdtdh="http://schemas.microsoft.com/office/word/2020/wordml/sdtdatahash" xmlns:w16se="http://schemas.microsoft.com/office/word/2015/wordml/symex" xmlns:wpg="http://schemas.microsoft.com/office/word/2010/wordprocessingGroup" xmlns:wpi="http://schemas.microsoft.com/office/word/2010/wordprocessingInk" xmlns:wne="http://schemas.microsoft.com/office/word/2006/wordml" xmlns:wps="http://schemas.microsoft.com/office/word/2010/wordprocessingShape" mc:Ignorable="w14 w15 w16se w16cid w16 w16cex w16sdtdh wp14">
   <w:comment w:id="0" w:author="Teresa G Schwemmer" w:date="2022-12-02T10:17:00Z" w:initials="TGS">
     <w:p>
       <w:pPr>
@@ -1745,25 +1745,25 @@
 </file>
 
 <file path=word/commentsExtended.xml><?xml version="1.0" encoding="utf-8"?>
-<w15:commentsEx xmlns:wpc="http://schemas.microsoft.com/office/word/2010/wordprocessingCanvas" xmlns:cx="http://schemas.microsoft.com/office/drawing/2014/chartex" xmlns:cx1="http://schemas.microsoft.com/office/drawing/2015/9/8/chartex" xmlns:cx2="http://schemas.microsoft.com/office/drawing/2015/10/21/chartex" xmlns:cx3="http://schemas.microsoft.com/office/drawing/2016/5/9/chartex" xmlns:cx4="http://schemas.microsoft.com/office/drawing/2016/5/10/chartex" xmlns:cx5="http://schemas.microsoft.com/office/drawing/2016/5/11/chartex" xmlns:cx6="http://schemas.microsoft.com/office/drawing/2016/5/12/chartex" xmlns:cx7="http://schemas.microsoft.com/office/drawing/2016/5/13/chartex" xmlns:cx8="http://schemas.microsoft.com/office/drawing/2016/5/14/chartex" xmlns:mc="http://schemas.openxmlformats.org/markup-compatibility/2006" xmlns:aink="http://schemas.microsoft.com/office/drawing/2016/ink" xmlns:am3d="http://schemas.microsoft.com/office/drawing/2017/model3d" xmlns:o="urn:schemas-microsoft-com:office:office" xmlns:r="http://schemas.openxmlformats.org/officeDocument/2006/relationships" xmlns:m="http://schemas.openxmlformats.org/officeDocument/2006/math" xmlns:v="urn:schemas-microsoft-com:vml" xmlns:wp14="http://schemas.microsoft.com/office/word/2010/wordprocessingDrawing" xmlns:wp="http://schemas.openxmlformats.org/drawingml/2006/wordprocessingDrawing" xmlns:w10="urn:schemas-microsoft-com:office:word" xmlns:w="http://schemas.openxmlformats.org/wordprocessingml/2006/main" xmlns:w14="http://schemas.microsoft.com/office/word/2010/wordml" xmlns:w15="http://schemas.microsoft.com/office/word/2012/wordml" xmlns:w16cex="http://schemas.microsoft.com/office/word/2018/wordml/cex" xmlns:w16cid="http://schemas.microsoft.com/office/word/2016/wordml/cid" xmlns:w16="http://schemas.microsoft.com/office/word/2018/wordml" xmlns:w16sdtdh="http://schemas.microsoft.com/office/word/2020/wordml/sdtdatahash" xmlns:w16se="http://schemas.microsoft.com/office/word/2015/wordml/symex" xmlns:wpg="http://schemas.microsoft.com/office/word/2010/wordprocessingGroup" xmlns:wpi="http://schemas.microsoft.com/office/word/2010/wordprocessingInk" xmlns:wne="http://schemas.microsoft.com/office/word/2006/wordml" xmlns:wps="http://schemas.microsoft.com/office/word/2010/wordprocessingShape" mc:Ignorable="w14 w15 w16se w16cid w16 w16cex w16sdtdh wp14">
+<w15:commentsEx xmlns:wpc="http://schemas.microsoft.com/office/word/2010/wordprocessingCanvas" xmlns:cx="http://schemas.microsoft.com/office/drawing/2014/chartex" xmlns:cx1="http://schemas.microsoft.com/office/drawing/2015/9/8/chartex" xmlns:cx2="http://schemas.microsoft.com/office/drawing/2015/10/21/chartex" xmlns:cx3="http://schemas.microsoft.com/office/drawing/2016/5/9/chartex" xmlns:cx4="http://schemas.microsoft.com/office/drawing/2016/5/10/chartex" xmlns:cx5="http://schemas.microsoft.com/office/drawing/2016/5/11/chartex" xmlns:cx6="http://schemas.microsoft.com/office/drawing/2016/5/12/chartex" xmlns:cx7="http://schemas.microsoft.com/office/drawing/2016/5/13/chartex" xmlns:cx8="http://schemas.microsoft.com/office/drawing/2016/5/14/chartex" xmlns:mc="http://schemas.openxmlformats.org/markup-compatibility/2006" xmlns:aink="http://schemas.microsoft.com/office/drawing/2016/ink" xmlns:am3d="http://schemas.microsoft.com/office/drawing/2017/model3d" xmlns:o="urn:schemas-microsoft-com:office:office" xmlns:oel="http://schemas.microsoft.com/office/2019/extlst" xmlns:r="http://schemas.openxmlformats.org/officeDocument/2006/relationships" xmlns:m="http://schemas.openxmlformats.org/officeDocument/2006/math" xmlns:v="urn:schemas-microsoft-com:vml" xmlns:wp14="http://schemas.microsoft.com/office/word/2010/wordprocessingDrawing" xmlns:wp="http://schemas.openxmlformats.org/drawingml/2006/wordprocessingDrawing" xmlns:w10="urn:schemas-microsoft-com:office:word" xmlns:w="http://schemas.openxmlformats.org/wordprocessingml/2006/main" xmlns:w14="http://schemas.microsoft.com/office/word/2010/wordml" xmlns:w15="http://schemas.microsoft.com/office/word/2012/wordml" xmlns:w16cex="http://schemas.microsoft.com/office/word/2018/wordml/cex" xmlns:w16cid="http://schemas.microsoft.com/office/word/2016/wordml/cid" xmlns:w16="http://schemas.microsoft.com/office/word/2018/wordml" xmlns:w16sdtdh="http://schemas.microsoft.com/office/word/2020/wordml/sdtdatahash" xmlns:w16se="http://schemas.microsoft.com/office/word/2015/wordml/symex" xmlns:wpg="http://schemas.microsoft.com/office/word/2010/wordprocessingGroup" xmlns:wpi="http://schemas.microsoft.com/office/word/2010/wordprocessingInk" xmlns:wne="http://schemas.microsoft.com/office/word/2006/wordml" xmlns:wps="http://schemas.microsoft.com/office/word/2010/wordprocessingShape" mc:Ignorable="w14 w15 w16se w16cid w16 w16cex w16sdtdh wp14">
   <w15:commentEx w15:paraId="4A6F3F90" w15:done="0"/>
 </w15:commentsEx>
 </file>
 
 <file path=word/commentsExtensible.xml><?xml version="1.0" encoding="utf-8"?>
-<w16cex:commentsExtensible xmlns:wpc="http://schemas.microsoft.com/office/word/2010/wordprocessingCanvas" xmlns:cx="http://schemas.microsoft.com/office/drawing/2014/chartex" xmlns:cx1="http://schemas.microsoft.com/office/drawing/2015/9/8/chartex" xmlns:cx2="http://schemas.microsoft.com/office/drawing/2015/10/21/chartex" xmlns:cx3="http://schemas.microsoft.com/office/drawing/2016/5/9/chartex" xmlns:cx4="http://schemas.microsoft.com/office/drawing/2016/5/10/chartex" xmlns:cx5="http://schemas.microsoft.com/office/drawing/2016/5/11/chartex" xmlns:cx6="http://schemas.microsoft.com/office/drawing/2016/5/12/chartex" xmlns:cx7="http://schemas.microsoft.com/office/drawing/2016/5/13/chartex" xmlns:cx8="http://schemas.microsoft.com/office/drawing/2016/5/14/chartex" xmlns:mc="http://schemas.openxmlformats.org/markup-compatibility/2006" xmlns:aink="http://schemas.microsoft.com/office/drawing/2016/ink" xmlns:am3d="http://schemas.microsoft.com/office/drawing/2017/model3d" xmlns:o="urn:schemas-microsoft-com:office:office" xmlns:r="http://schemas.openxmlformats.org/officeDocument/2006/relationships" xmlns:m="http://schemas.openxmlformats.org/officeDocument/2006/math" xmlns:v="urn:schemas-microsoft-com:vml" xmlns:wp14="http://schemas.microsoft.com/office/word/2010/wordprocessingDrawing" xmlns:wp="http://schemas.openxmlformats.org/drawingml/2006/wordprocessingDrawing" xmlns:w10="urn:schemas-microsoft-com:office:word" xmlns:w="http://schemas.openxmlformats.org/wordprocessingml/2006/main" xmlns:w14="http://schemas.microsoft.com/office/word/2010/wordml" xmlns:w15="http://schemas.microsoft.com/office/word/2012/wordml" xmlns:w16cex="http://schemas.microsoft.com/office/word/2018/wordml/cex" xmlns:w16cid="http://schemas.microsoft.com/office/word/2016/wordml/cid" xmlns:w16="http://schemas.microsoft.com/office/word/2018/wordml" xmlns:w16sdtdh="http://schemas.microsoft.com/office/word/2020/wordml/sdtdatahash" xmlns:w16se="http://schemas.microsoft.com/office/word/2015/wordml/symex" xmlns:wpg="http://schemas.microsoft.com/office/word/2010/wordprocessingGroup" xmlns:wpi="http://schemas.microsoft.com/office/word/2010/wordprocessingInk" xmlns:wne="http://schemas.microsoft.com/office/word/2006/wordml" xmlns:wps="http://schemas.microsoft.com/office/word/2010/wordprocessingShape" mc:Ignorable="w14 w15 w16se w16cid w16 w16cex w16sdtdh wp14">
+<w16cex:commentsExtensible xmlns:wpc="http://schemas.microsoft.com/office/word/2010/wordprocessingCanvas" xmlns:cx="http://schemas.microsoft.com/office/drawing/2014/chartex" xmlns:cx1="http://schemas.microsoft.com/office/drawing/2015/9/8/chartex" xmlns:cx2="http://schemas.microsoft.com/office/drawing/2015/10/21/chartex" xmlns:cx3="http://schemas.microsoft.com/office/drawing/2016/5/9/chartex" xmlns:cx4="http://schemas.microsoft.com/office/drawing/2016/5/10/chartex" xmlns:cx5="http://schemas.microsoft.com/office/drawing/2016/5/11/chartex" xmlns:cx6="http://schemas.microsoft.com/office/drawing/2016/5/12/chartex" xmlns:cx7="http://schemas.microsoft.com/office/drawing/2016/5/13/chartex" xmlns:cx8="http://schemas.microsoft.com/office/drawing/2016/5/14/chartex" xmlns:mc="http://schemas.openxmlformats.org/markup-compatibility/2006" xmlns:aink="http://schemas.microsoft.com/office/drawing/2016/ink" xmlns:am3d="http://schemas.microsoft.com/office/drawing/2017/model3d" xmlns:o="urn:schemas-microsoft-com:office:office" xmlns:oel="http://schemas.microsoft.com/office/2019/extlst" xmlns:r="http://schemas.openxmlformats.org/officeDocument/2006/relationships" xmlns:m="http://schemas.openxmlformats.org/officeDocument/2006/math" xmlns:v="urn:schemas-microsoft-com:vml" xmlns:wp14="http://schemas.microsoft.com/office/word/2010/wordprocessingDrawing" xmlns:wp="http://schemas.openxmlformats.org/drawingml/2006/wordprocessingDrawing" xmlns:w10="urn:schemas-microsoft-com:office:word" xmlns:w="http://schemas.openxmlformats.org/wordprocessingml/2006/main" xmlns:w14="http://schemas.microsoft.com/office/word/2010/wordml" xmlns:w15="http://schemas.microsoft.com/office/word/2012/wordml" xmlns:w16cex="http://schemas.microsoft.com/office/word/2018/wordml/cex" xmlns:w16cid="http://schemas.microsoft.com/office/word/2016/wordml/cid" xmlns:w16="http://schemas.microsoft.com/office/word/2018/wordml" xmlns:w16sdtdh="http://schemas.microsoft.com/office/word/2020/wordml/sdtdatahash" xmlns:w16se="http://schemas.microsoft.com/office/word/2015/wordml/symex" xmlns:wpg="http://schemas.microsoft.com/office/word/2010/wordprocessingGroup" xmlns:wpi="http://schemas.microsoft.com/office/word/2010/wordprocessingInk" xmlns:wne="http://schemas.microsoft.com/office/word/2006/wordml" xmlns:wps="http://schemas.microsoft.com/office/word/2010/wordprocessingShape" mc:Ignorable="w14 w15 w16se w16cid w16 w16cex w16sdtdh wp14">
   <w16cex:commentExtensible w16cex:durableId="27344F2C" w16cex:dateUtc="2022-12-02T15:17:00Z"/>
 </w16cex:commentsExtensible>
 </file>
 
 <file path=word/commentsIds.xml><?xml version="1.0" encoding="utf-8"?>
-<w16cid:commentsIds xmlns:wpc="http://schemas.microsoft.com/office/word/2010/wordprocessingCanvas" xmlns:cx="http://schemas.microsoft.com/office/drawing/2014/chartex" xmlns:cx1="http://schemas.microsoft.com/office/drawing/2015/9/8/chartex" xmlns:cx2="http://schemas.microsoft.com/office/drawing/2015/10/21/chartex" xmlns:cx3="http://schemas.microsoft.com/office/drawing/2016/5/9/chartex" xmlns:cx4="http://schemas.microsoft.com/office/drawing/2016/5/10/chartex" xmlns:cx5="http://schemas.microsoft.com/office/drawing/2016/5/11/chartex" xmlns:cx6="http://schemas.microsoft.com/office/drawing/2016/5/12/chartex" xmlns:cx7="http://schemas.microsoft.com/office/drawing/2016/5/13/chartex" xmlns:cx8="http://schemas.microsoft.com/office/drawing/2016/5/14/chartex" xmlns:mc="http://schemas.openxmlformats.org/markup-compatibility/2006" xmlns:aink="http://schemas.microsoft.com/office/drawing/2016/ink" xmlns:am3d="http://schemas.microsoft.com/office/drawing/2017/model3d" xmlns:o="urn:schemas-microsoft-com:office:office" xmlns:r="http://schemas.openxmlformats.org/officeDocument/2006/relationships" xmlns:m="http://schemas.openxmlformats.org/officeDocument/2006/math" xmlns:v="urn:schemas-microsoft-com:vml" xmlns:wp14="http://schemas.microsoft.com/office/word/2010/wordprocessingDrawing" xmlns:wp="http://schemas.openxmlformats.org/drawingml/2006/wordprocessingDrawing" xmlns:w10="urn:schemas-microsoft-com:office:word" xmlns:w="http://schemas.openxmlformats.org/wordprocessingml/2006/main" xmlns:w14="http://schemas.microsoft.com/office/word/2010/wordml" xmlns:w15="http://schemas.microsoft.com/office/word/2012/wordml" xmlns:w16cex="http://schemas.microsoft.com/office/word/2018/wordml/cex" xmlns:w16cid="http://schemas.microsoft.com/office/word/2016/wordml/cid" xmlns:w16="http://schemas.microsoft.com/office/word/2018/wordml" xmlns:w16sdtdh="http://schemas.microsoft.com/office/word/2020/wordml/sdtdatahash" xmlns:w16se="http://schemas.microsoft.com/office/word/2015/wordml/symex" xmlns:wpg="http://schemas.microsoft.com/office/word/2010/wordprocessingGroup" xmlns:wpi="http://schemas.microsoft.com/office/word/2010/wordprocessingInk" xmlns:wne="http://schemas.microsoft.com/office/word/2006/wordml" xmlns:wps="http://schemas.microsoft.com/office/word/2010/wordprocessingShape" mc:Ignorable="w14 w15 w16se w16cid w16 w16cex w16sdtdh wp14">
+<w16cid:commentsIds xmlns:wpc="http://schemas.microsoft.com/office/word/2010/wordprocessingCanvas" xmlns:cx="http://schemas.microsoft.com/office/drawing/2014/chartex" xmlns:cx1="http://schemas.microsoft.com/office/drawing/2015/9/8/chartex" xmlns:cx2="http://schemas.microsoft.com/office/drawing/2015/10/21/chartex" xmlns:cx3="http://schemas.microsoft.com/office/drawing/2016/5/9/chartex" xmlns:cx4="http://schemas.microsoft.com/office/drawing/2016/5/10/chartex" xmlns:cx5="http://schemas.microsoft.com/office/drawing/2016/5/11/chartex" xmlns:cx6="http://schemas.microsoft.com/office/drawing/2016/5/12/chartex" xmlns:cx7="http://schemas.microsoft.com/office/drawing/2016/5/13/chartex" xmlns:cx8="http://schemas.microsoft.com/office/drawing/2016/5/14/chartex" xmlns:mc="http://schemas.openxmlformats.org/markup-compatibility/2006" xmlns:aink="http://schemas.microsoft.com/office/drawing/2016/ink" xmlns:am3d="http://schemas.microsoft.com/office/drawing/2017/model3d" xmlns:o="urn:schemas-microsoft-com:office:office" xmlns:oel="http://schemas.microsoft.com/office/2019/extlst" xmlns:r="http://schemas.openxmlformats.org/officeDocument/2006/relationships" xmlns:m="http://schemas.openxmlformats.org/officeDocument/2006/math" xmlns:v="urn:schemas-microsoft-com:vml" xmlns:wp14="http://schemas.microsoft.com/office/word/2010/wordprocessingDrawing" xmlns:wp="http://schemas.openxmlformats.org/drawingml/2006/wordprocessingDrawing" xmlns:w10="urn:schemas-microsoft-com:office:word" xmlns:w="http://schemas.openxmlformats.org/wordprocessingml/2006/main" xmlns:w14="http://schemas.microsoft.com/office/word/2010/wordml" xmlns:w15="http://schemas.microsoft.com/office/word/2012/wordml" xmlns:w16cex="http://schemas.microsoft.com/office/word/2018/wordml/cex" xmlns:w16cid="http://schemas.microsoft.com/office/word/2016/wordml/cid" xmlns:w16="http://schemas.microsoft.com/office/word/2018/wordml" xmlns:w16sdtdh="http://schemas.microsoft.com/office/word/2020/wordml/sdtdatahash" xmlns:w16se="http://schemas.microsoft.com/office/word/2015/wordml/symex" xmlns:wpg="http://schemas.microsoft.com/office/word/2010/wordprocessingGroup" xmlns:wpi="http://schemas.microsoft.com/office/word/2010/wordprocessingInk" xmlns:wne="http://schemas.microsoft.com/office/word/2006/wordml" xmlns:wps="http://schemas.microsoft.com/office/word/2010/wordprocessingShape" mc:Ignorable="w14 w15 w16se w16cid w16 w16cex w16sdtdh wp14">
   <w16cid:commentId w16cid:paraId="4A6F3F90" w16cid:durableId="27344F2C"/>
 </w16cid:commentsIds>
 </file>
 
 <file path=word/numbering.xml><?xml version="1.0" encoding="utf-8"?>
-<w:numbering xmlns:wpc="http://schemas.microsoft.com/office/word/2010/wordprocessingCanvas" xmlns:cx="http://schemas.microsoft.com/office/drawing/2014/chartex" xmlns:cx1="http://schemas.microsoft.com/office/drawing/2015/9/8/chartex" xmlns:cx2="http://schemas.microsoft.com/office/drawing/2015/10/21/chartex" xmlns:cx3="http://schemas.microsoft.com/office/drawing/2016/5/9/chartex" xmlns:cx4="http://schemas.microsoft.com/office/drawing/2016/5/10/chartex" xmlns:cx5="http://schemas.microsoft.com/office/drawing/2016/5/11/chartex" xmlns:cx6="http://schemas.microsoft.com/office/drawing/2016/5/12/chartex" xmlns:cx7="http://schemas.microsoft.com/office/drawing/2016/5/13/chartex" xmlns:cx8="http://schemas.microsoft.com/office/drawing/2016/5/14/chartex" xmlns:mc="http://schemas.openxmlformats.org/markup-compatibility/2006" xmlns:aink="http://schemas.microsoft.com/office/drawing/2016/ink" xmlns:am3d="http://schemas.microsoft.com/office/drawing/2017/model3d" xmlns:o="urn:schemas-microsoft-com:office:office" xmlns:r="http://schemas.openxmlformats.org/officeDocument/2006/relationships" xmlns:m="http://schemas.openxmlformats.org/officeDocument/2006/math" xmlns:v="urn:schemas-microsoft-com:vml" xmlns:wp14="http://schemas.microsoft.com/office/word/2010/wordprocessingDrawing" xmlns:wp="http://schemas.openxmlformats.org/drawingml/2006/wordprocessingDrawing" xmlns:w10="urn:schemas-microsoft-com:office:word" xmlns:w="http://schemas.openxmlformats.org/wordprocessingml/2006/main" xmlns:w14="http://schemas.microsoft.com/office/word/2010/wordml" xmlns:w15="http://schemas.microsoft.com/office/word/2012/wordml" xmlns:w16cex="http://schemas.microsoft.com/office/word/2018/wordml/cex" xmlns:w16cid="http://schemas.microsoft.com/office/word/2016/wordml/cid" xmlns:w16="http://schemas.microsoft.com/office/word/2018/wordml" xmlns:w16sdtdh="http://schemas.microsoft.com/office/word/2020/wordml/sdtdatahash" xmlns:w16se="http://schemas.microsoft.com/office/word/2015/wordml/symex" xmlns:wpg="http://schemas.microsoft.com/office/word/2010/wordprocessingGroup" xmlns:wpi="http://schemas.microsoft.com/office/word/2010/wordprocessingInk" xmlns:wne="http://schemas.microsoft.com/office/word/2006/wordml" xmlns:wps="http://schemas.microsoft.com/office/word/2010/wordprocessingShape" mc:Ignorable="w14 w15 w16se w16cid w16 w16cex w16sdtdh wp14">
+<w:numbering xmlns:wpc="http://schemas.microsoft.com/office/word/2010/wordprocessingCanvas" xmlns:cx="http://schemas.microsoft.com/office/drawing/2014/chartex" xmlns:cx1="http://schemas.microsoft.com/office/drawing/2015/9/8/chartex" xmlns:cx2="http://schemas.microsoft.com/office/drawing/2015/10/21/chartex" xmlns:cx3="http://schemas.microsoft.com/office/drawing/2016/5/9/chartex" xmlns:cx4="http://schemas.microsoft.com/office/drawing/2016/5/10/chartex" xmlns:cx5="http://schemas.microsoft.com/office/drawing/2016/5/11/chartex" xmlns:cx6="http://schemas.microsoft.com/office/drawing/2016/5/12/chartex" xmlns:cx7="http://schemas.microsoft.com/office/drawing/2016/5/13/chartex" xmlns:cx8="http://schemas.microsoft.com/office/drawing/2016/5/14/chartex" xmlns:mc="http://schemas.openxmlformats.org/markup-compatibility/2006" xmlns:aink="http://schemas.microsoft.com/office/drawing/2016/ink" xmlns:am3d="http://schemas.microsoft.com/office/drawing/2017/model3d" xmlns:o="urn:schemas-microsoft-com:office:office" xmlns:oel="http://schemas.microsoft.com/office/2019/extlst" xmlns:r="http://schemas.openxmlformats.org/officeDocument/2006/relationships" xmlns:m="http://schemas.openxmlformats.org/officeDocument/2006/math" xmlns:v="urn:schemas-microsoft-com:vml" xmlns:wp14="http://schemas.microsoft.com/office/word/2010/wordprocessingDrawing" xmlns:wp="http://schemas.openxmlformats.org/drawingml/2006/wordprocessingDrawing" xmlns:w10="urn:schemas-microsoft-com:office:word" xmlns:w="http://schemas.openxmlformats.org/wordprocessingml/2006/main" xmlns:w14="http://schemas.microsoft.com/office/word/2010/wordml" xmlns:w15="http://schemas.microsoft.com/office/word/2012/wordml" xmlns:w16cex="http://schemas.microsoft.com/office/word/2018/wordml/cex" xmlns:w16cid="http://schemas.microsoft.com/office/word/2016/wordml/cid" xmlns:w16="http://schemas.microsoft.com/office/word/2018/wordml" xmlns:w16sdtdh="http://schemas.microsoft.com/office/word/2020/wordml/sdtdatahash" xmlns:w16se="http://schemas.microsoft.com/office/word/2015/wordml/symex" xmlns:wpg="http://schemas.microsoft.com/office/word/2010/wordprocessingGroup" xmlns:wpi="http://schemas.microsoft.com/office/word/2010/wordprocessingInk" xmlns:wne="http://schemas.microsoft.com/office/word/2006/wordml" xmlns:wps="http://schemas.microsoft.com/office/word/2010/wordprocessingShape" mc:Ignorable="w14 w15 w16se w16cid w16 w16cex w16sdtdh wp14">
   <w:abstractNum w:abstractNumId="0" w15:restartNumberingAfterBreak="0">
     <w:nsid w:val="26EE3F05"/>
     <w:multiLevelType w:val="hybridMultilevel"/>
@@ -2329,26 +2329,26 @@
       </w:rPr>
     </w:lvl>
   </w:abstractNum>
-  <w:num w:numId="1">
+  <w:num w:numId="1" w16cid:durableId="909194730">
     <w:abstractNumId w:val="2"/>
   </w:num>
-  <w:num w:numId="2">
+  <w:num w:numId="2" w16cid:durableId="1229655333">
     <w:abstractNumId w:val="3"/>
   </w:num>
-  <w:num w:numId="3">
+  <w:num w:numId="3" w16cid:durableId="733773010">
     <w:abstractNumId w:val="0"/>
   </w:num>
-  <w:num w:numId="4">
+  <w:num w:numId="4" w16cid:durableId="991056488">
     <w:abstractNumId w:val="1"/>
   </w:num>
-  <w:num w:numId="5">
+  <w:num w:numId="5" w16cid:durableId="2057076091">
     <w:abstractNumId w:val="4"/>
   </w:num>
 </w:numbering>
 </file>
 
 <file path=word/people.xml><?xml version="1.0" encoding="utf-8"?>
-<w15:people xmlns:wpc="http://schemas.microsoft.com/office/word/2010/wordprocessingCanvas" xmlns:cx="http://schemas.microsoft.com/office/drawing/2014/chartex" xmlns:cx1="http://schemas.microsoft.com/office/drawing/2015/9/8/chartex" xmlns:cx2="http://schemas.microsoft.com/office/drawing/2015/10/21/chartex" xmlns:cx3="http://schemas.microsoft.com/office/drawing/2016/5/9/chartex" xmlns:cx4="http://schemas.microsoft.com/office/drawing/2016/5/10/chartex" xmlns:cx5="http://schemas.microsoft.com/office/drawing/2016/5/11/chartex" xmlns:cx6="http://schemas.microsoft.com/office/drawing/2016/5/12/chartex" xmlns:cx7="http://schemas.microsoft.com/office/drawing/2016/5/13/chartex" xmlns:cx8="http://schemas.microsoft.com/office/drawing/2016/5/14/chartex" xmlns:mc="http://schemas.openxmlformats.org/markup-compatibility/2006" xmlns:aink="http://schemas.microsoft.com/office/drawing/2016/ink" xmlns:am3d="http://schemas.microsoft.com/office/drawing/2017/model3d" xmlns:o="urn:schemas-microsoft-com:office:office" xmlns:r="http://schemas.openxmlformats.org/officeDocument/2006/relationships" xmlns:m="http://schemas.openxmlformats.org/officeDocument/2006/math" xmlns:v="urn:schemas-microsoft-com:vml" xmlns:wp14="http://schemas.microsoft.com/office/word/2010/wordprocessingDrawing" xmlns:wp="http://schemas.openxmlformats.org/drawingml/2006/wordprocessingDrawing" xmlns:w10="urn:schemas-microsoft-com:office:word" xmlns:w="http://schemas.openxmlformats.org/wordprocessingml/2006/main" xmlns:w14="http://schemas.microsoft.com/office/word/2010/wordml" xmlns:w15="http://schemas.microsoft.com/office/word/2012/wordml" xmlns:w16cex="http://schemas.microsoft.com/office/word/2018/wordml/cex" xmlns:w16cid="http://schemas.microsoft.com/office/word/2016/wordml/cid" xmlns:w16="http://schemas.microsoft.com/office/word/2018/wordml" xmlns:w16sdtdh="http://schemas.microsoft.com/office/word/2020/wordml/sdtdatahash" xmlns:w16se="http://schemas.microsoft.com/office/word/2015/wordml/symex" xmlns:wpg="http://schemas.microsoft.com/office/word/2010/wordprocessingGroup" xmlns:wpi="http://schemas.microsoft.com/office/word/2010/wordprocessingInk" xmlns:wne="http://schemas.microsoft.com/office/word/2006/wordml" xmlns:wps="http://schemas.microsoft.com/office/word/2010/wordprocessingShape" mc:Ignorable="w14 w15 w16se w16cid w16 w16cex w16sdtdh wp14">
+<w15:people xmlns:wpc="http://schemas.microsoft.com/office/word/2010/wordprocessingCanvas" xmlns:cx="http://schemas.microsoft.com/office/drawing/2014/chartex" xmlns:cx1="http://schemas.microsoft.com/office/drawing/2015/9/8/chartex" xmlns:cx2="http://schemas.microsoft.com/office/drawing/2015/10/21/chartex" xmlns:cx3="http://schemas.microsoft.com/office/drawing/2016/5/9/chartex" xmlns:cx4="http://schemas.microsoft.com/office/drawing/2016/5/10/chartex" xmlns:cx5="http://schemas.microsoft.com/office/drawing/2016/5/11/chartex" xmlns:cx6="http://schemas.microsoft.com/office/drawing/2016/5/12/chartex" xmlns:cx7="http://schemas.microsoft.com/office/drawing/2016/5/13/chartex" xmlns:cx8="http://schemas.microsoft.com/office/drawing/2016/5/14/chartex" xmlns:mc="http://schemas.openxmlformats.org/markup-compatibility/2006" xmlns:aink="http://schemas.microsoft.com/office/drawing/2016/ink" xmlns:am3d="http://schemas.microsoft.com/office/drawing/2017/model3d" xmlns:o="urn:schemas-microsoft-com:office:office" xmlns:oel="http://schemas.microsoft.com/office/2019/extlst" xmlns:r="http://schemas.openxmlformats.org/officeDocument/2006/relationships" xmlns:m="http://schemas.openxmlformats.org/officeDocument/2006/math" xmlns:v="urn:schemas-microsoft-com:vml" xmlns:wp14="http://schemas.microsoft.com/office/word/2010/wordprocessingDrawing" xmlns:wp="http://schemas.openxmlformats.org/drawingml/2006/wordprocessingDrawing" xmlns:w10="urn:schemas-microsoft-com:office:word" xmlns:w="http://schemas.openxmlformats.org/wordprocessingml/2006/main" xmlns:w14="http://schemas.microsoft.com/office/word/2010/wordml" xmlns:w15="http://schemas.microsoft.com/office/word/2012/wordml" xmlns:w16cex="http://schemas.microsoft.com/office/word/2018/wordml/cex" xmlns:w16cid="http://schemas.microsoft.com/office/word/2016/wordml/cid" xmlns:w16="http://schemas.microsoft.com/office/word/2018/wordml" xmlns:w16sdtdh="http://schemas.microsoft.com/office/word/2020/wordml/sdtdatahash" xmlns:w16se="http://schemas.microsoft.com/office/word/2015/wordml/symex" xmlns:wpg="http://schemas.microsoft.com/office/word/2010/wordprocessingGroup" xmlns:wpi="http://schemas.microsoft.com/office/word/2010/wordprocessingInk" xmlns:wne="http://schemas.microsoft.com/office/word/2006/wordml" xmlns:wps="http://schemas.microsoft.com/office/word/2010/wordprocessingShape" mc:Ignorable="w14 w15 w16se w16cid w16 w16cex w16sdtdh wp14">
   <w15:person w15:author="Teresa G Schwemmer">
     <w15:presenceInfo w15:providerId="None" w15:userId="Teresa G Schwemmer"/>
   </w15:person>

</xml_diff>